<commit_message>
youtube uprava ukolu 1
</commit_message>
<xml_diff>
--- a/download/youtube/word_version/ukol1-youtube.docx
+++ b/download/youtube/word_version/ukol1-youtube.docx
@@ -17,14 +17,14 @@
       <w:r>
         <w:rPr>
           <w:noProof/>
-          <w:color w:val="4472C4" w:themeColor="accent1"/>
-          <w:sz w:val="36"/>
-          <w:szCs w:val="36"/>
+          <w:color w:val="FF0000"/>
+          <w:sz w:val="44"/>
+          <w:szCs w:val="44"/>
         </w:rPr>
         <mc:AlternateContent>
           <mc:Choice Requires="wpg">
             <w:drawing>
-              <wp:anchor distT="0" distB="0" distL="114300" distR="114300" simplePos="0" relativeHeight="251658240" behindDoc="0" locked="0" layoutInCell="1" allowOverlap="1" wp14:anchorId="44D38472" wp14:editId="683FBF51">
+              <wp:anchor distT="0" distB="0" distL="114300" distR="114300" simplePos="0" relativeHeight="251658240" behindDoc="0" locked="0" layoutInCell="1" allowOverlap="1" wp14:anchorId="44D38472" wp14:editId="76C7593A">
                 <wp:simplePos x="0" y="0"/>
                 <wp:positionH relativeFrom="page">
                   <wp:posOffset>0</wp:posOffset>
@@ -4108,12 +4108,15 @@
                     </wpg:wgp>
                   </a:graphicData>
                 </a:graphic>
+                <wp14:sizeRelV relativeFrom="margin">
+                  <wp14:pctHeight>0</wp14:pctHeight>
+                </wp14:sizeRelV>
               </wp:anchor>
             </w:drawing>
           </mc:Choice>
           <mc:Fallback>
             <w:pict>
-              <v:group w14:anchorId="44D38472" id="Group 438" o:spid="_x0000_s1026" style="position:absolute;left:0;text-align:left;margin-left:0;margin-top:20.25pt;width:419.5pt;height:58.85pt;z-index:251658240;mso-position-horizontal-relative:page;mso-position-vertical-relative:page" coordsize="53280,7477" o:gfxdata="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">
+              <v:group w14:anchorId="44D38472" id="Group 438" o:spid="_x0000_s1026" style="position:absolute;left:0;text-align:left;margin-left:0;margin-top:20.25pt;width:419.5pt;height:58.85pt;z-index:251658240;mso-position-horizontal-relative:page;mso-position-vertical-relative:page;mso-height-relative:margin" coordsize="53280,7477" o:gfxdata="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">
                 <v:shapetype id="_x0000_t75" coordsize="21600,21600" o:spt="75" o:preferrelative="t" path="m@4@5l@4@11@9@11@9@5xe" filled="f" stroked="f">
                   <v:stroke joinstyle="miter"/>
                   <v:formulas>
@@ -4340,23 +4343,9 @@
         <w:rPr>
           <w:b/>
           <w:bCs/>
-          <w:color w:val="4472C4" w:themeColor="accent1"/>
-          <w:sz w:val="52"/>
-          <w:szCs w:val="36"/>
-        </w:rPr>
-        <w:t>První Video</w:t>
-      </w:r>
-    </w:p>
-    <w:p>
-      <w:pPr>
-        <w:spacing w:after="0"/>
-        <w:ind w:left="11" w:hanging="10"/>
-        <w:jc w:val="center"/>
-      </w:pPr>
-      <w:r>
-        <w:rPr>
           <w:color w:val="FF0000"/>
-          <w:sz w:val="38"/>
+          <w:sz w:val="72"/>
+          <w:szCs w:val="44"/>
         </w:rPr>
         <w:t>YouTube</w:t>
       </w:r>
@@ -4404,20 +4393,8 @@
           <w:color w:val="0A0700"/>
           <w:sz w:val="28"/>
         </w:rPr>
-        <w:t>a nahrání prvního videa na váš YouTube kanál.</w:t>
+        <w:t>a nahrání videa na váš YouTube kanál.</w:t>
       </w:r>
-    </w:p>
-    <w:p>
-      <w:pPr>
-        <w:spacing w:after="66" w:line="277" w:lineRule="auto"/>
-        <w:ind w:right="105"/>
-        <w:jc w:val="both"/>
-        <w:rPr>
-          <w:rFonts w:ascii="Times New Roman" w:eastAsia="Times New Roman" w:hAnsi="Times New Roman" w:cs="Times New Roman"/>
-          <w:color w:val="0A0700"/>
-          <w:sz w:val="28"/>
-        </w:rPr>
-      </w:pPr>
     </w:p>
     <w:p>
       <w:pPr>
@@ -4477,6 +4454,75 @@
     </w:p>
     <w:p>
       <w:pPr>
+        <w:pStyle w:val="Odstavecseseznamem"/>
+        <w:numPr>
+          <w:ilvl w:val="0"/>
+          <w:numId w:val="1"/>
+        </w:numPr>
+        <w:spacing w:after="2" w:line="243" w:lineRule="auto"/>
+        <w:jc w:val="both"/>
+        <w:rPr>
+          <w:rFonts w:ascii="Times New Roman" w:eastAsia="Times New Roman" w:hAnsi="Times New Roman" w:cs="Times New Roman"/>
+          <w:sz w:val="28"/>
+        </w:rPr>
+      </w:pPr>
+      <w:r>
+        <w:rPr>
+          <w:rFonts w:ascii="Times New Roman" w:eastAsia="Times New Roman" w:hAnsi="Times New Roman" w:cs="Times New Roman"/>
+          <w:sz w:val="24"/>
+          <w:szCs w:val="20"/>
+        </w:rPr>
+        <w:t>Popisek videa</w:t>
+      </w:r>
+    </w:p>
+    <w:p>
+      <w:pPr>
+        <w:pStyle w:val="Odstavecseseznamem"/>
+        <w:numPr>
+          <w:ilvl w:val="0"/>
+          <w:numId w:val="1"/>
+        </w:numPr>
+        <w:spacing w:after="2" w:line="243" w:lineRule="auto"/>
+        <w:jc w:val="both"/>
+        <w:rPr>
+          <w:rFonts w:ascii="Times New Roman" w:eastAsia="Times New Roman" w:hAnsi="Times New Roman" w:cs="Times New Roman"/>
+          <w:sz w:val="28"/>
+        </w:rPr>
+      </w:pPr>
+      <w:r>
+        <w:rPr>
+          <w:rFonts w:ascii="Times New Roman" w:eastAsia="Times New Roman" w:hAnsi="Times New Roman" w:cs="Times New Roman"/>
+          <w:sz w:val="24"/>
+          <w:szCs w:val="20"/>
+        </w:rPr>
+        <w:t>Název popisující obsah vide</w:t>
+      </w:r>
+    </w:p>
+    <w:p>
+      <w:pPr>
+        <w:pStyle w:val="Odstavecseseznamem"/>
+        <w:numPr>
+          <w:ilvl w:val="0"/>
+          <w:numId w:val="1"/>
+        </w:numPr>
+        <w:spacing w:after="2" w:line="243" w:lineRule="auto"/>
+        <w:jc w:val="both"/>
+        <w:rPr>
+          <w:rFonts w:ascii="Times New Roman" w:eastAsia="Times New Roman" w:hAnsi="Times New Roman" w:cs="Times New Roman"/>
+          <w:sz w:val="28"/>
+        </w:rPr>
+      </w:pPr>
+      <w:r>
+        <w:rPr>
+          <w:rFonts w:ascii="Times New Roman" w:eastAsia="Times New Roman" w:hAnsi="Times New Roman" w:cs="Times New Roman"/>
+          <w:sz w:val="24"/>
+          <w:szCs w:val="20"/>
+        </w:rPr>
+        <w:t>Miniaturu</w:t>
+      </w:r>
+    </w:p>
+    <w:p>
+      <w:pPr>
         <w:spacing w:after="2" w:line="243" w:lineRule="auto"/>
         <w:jc w:val="both"/>
         <w:rPr>
@@ -4530,7 +4576,30 @@
           <w:rFonts w:ascii="Times New Roman" w:eastAsia="Times New Roman" w:hAnsi="Times New Roman" w:cs="Times New Roman"/>
           <w:sz w:val="28"/>
         </w:rPr>
-        <w:t xml:space="preserve">ýsledek </w:t>
+        <w:t>ýsled</w:t>
+      </w:r>
+      <w:r>
+        <w:rPr>
+          <w:rFonts w:ascii="Times New Roman" w:eastAsia="Times New Roman" w:hAnsi="Times New Roman" w:cs="Times New Roman"/>
+          <w:sz w:val="28"/>
+        </w:rPr>
+        <w:t xml:space="preserve">né video nastavte jako </w:t>
+      </w:r>
+      <w:r>
+        <w:rPr>
+          <w:rFonts w:ascii="Times New Roman" w:eastAsia="Times New Roman" w:hAnsi="Times New Roman" w:cs="Times New Roman"/>
+          <w:b/>
+          <w:bCs/>
+          <w:sz w:val="28"/>
+        </w:rPr>
+        <w:t>neveřejné</w:t>
+      </w:r>
+      <w:r>
+        <w:rPr>
+          <w:rFonts w:ascii="Times New Roman" w:eastAsia="Times New Roman" w:hAnsi="Times New Roman" w:cs="Times New Roman"/>
+          <w:sz w:val="28"/>
+        </w:rPr>
+        <w:t xml:space="preserve"> a </w:t>
       </w:r>
       <w:r>
         <w:rPr>
@@ -4551,29 +4620,32 @@
           <w:rFonts w:ascii="Times New Roman" w:eastAsia="Times New Roman" w:hAnsi="Times New Roman" w:cs="Times New Roman"/>
           <w:sz w:val="28"/>
         </w:rPr>
-        <w:t xml:space="preserve">odkaz na </w:t>
+        <w:t xml:space="preserve">odkaz </w:t>
       </w:r>
       <w:r>
         <w:rPr>
           <w:rFonts w:ascii="Times New Roman" w:eastAsia="Times New Roman" w:hAnsi="Times New Roman" w:cs="Times New Roman"/>
           <w:sz w:val="28"/>
         </w:rPr>
-        <w:t>video</w:t>
+        <w:t xml:space="preserve">do </w:t>
       </w:r>
-      <w:r>
-        <w:rPr>
-          <w:rFonts w:ascii="Times New Roman" w:eastAsia="Times New Roman" w:hAnsi="Times New Roman" w:cs="Times New Roman"/>
-          <w:sz w:val="28"/>
-        </w:rPr>
-        <w:t xml:space="preserve"> do </w:t>
-      </w:r>
+      <w:proofErr w:type="spellStart"/>
       <w:r>
         <w:rPr>
           <w:rFonts w:ascii="Times New Roman" w:eastAsia="Times New Roman" w:hAnsi="Times New Roman" w:cs="Times New Roman"/>
           <w:color w:val="4A96D1"/>
           <w:sz w:val="28"/>
         </w:rPr>
-        <w:t>MyStatu.</w:t>
+        <w:t>MyStatu</w:t>
+      </w:r>
+      <w:proofErr w:type="spellEnd"/>
+      <w:r>
+        <w:rPr>
+          <w:rFonts w:ascii="Times New Roman" w:eastAsia="Times New Roman" w:hAnsi="Times New Roman" w:cs="Times New Roman"/>
+          <w:color w:val="4A96D1"/>
+          <w:sz w:val="28"/>
+        </w:rPr>
+        <w:t>.</w:t>
       </w:r>
     </w:p>
     <w:p>

</xml_diff>